<commit_message>
test fastf1 and more planning
</commit_message>
<xml_diff>
--- a/planning.docx
+++ b/planning.docx
@@ -16,22 +16,25 @@
         <w:t xml:space="preserve">Predict </w:t>
       </w:r>
       <w:r>
-        <w:t>lap tim</w:t>
+        <w:t>tim</w:t>
       </w:r>
       <w:r>
         <w:t xml:space="preserve">es </w:t>
       </w:r>
       <w:r>
-        <w:t>given previous lap times</w:t>
+        <w:t>given previous times</w:t>
       </w:r>
       <w:r>
         <w:t xml:space="preserve"> over the course of a stint</w:t>
       </w:r>
       <w:r>
-        <w:t xml:space="preserve"> (assuming clean racing conditions</w:t>
-      </w:r>
-      <w:r>
-        <w:t>/pure laps no overtaking</w:t>
+        <w:t xml:space="preserve"> (assuming clean conditions</w:t>
+      </w:r>
+      <w:r>
+        <w:t xml:space="preserve"> </w:t>
+      </w:r>
+      <w:r>
+        <w:t>pure laps no overtaking</w:t>
       </w:r>
       <w:r>
         <w:t xml:space="preserve"> or dirty air or following</w:t>
@@ -56,62 +59,111 @@
       </w:r>
       <w:r>
         <w:t>)</w:t>
+      </w:r>
+    </w:p>
+    <w:p/>
+    <w:p>
+      <w:r>
+        <w:rPr>
+          <w:highlight w:val="yellow"/>
+        </w:rPr>
+        <w:t>-Thought;</w:t>
+      </w:r>
+      <w:r>
+        <w:rPr>
+          <w:highlight w:val="yellow"/>
+        </w:rPr>
+        <w:t xml:space="preserve"> </w:t>
+      </w:r>
+      <w:r>
+        <w:rPr>
+          <w:highlight w:val="yellow"/>
+        </w:rPr>
+        <w:t xml:space="preserve">If I use qualifying but not practice data, then my process makes no </w:t>
+      </w:r>
+      <w:r>
+        <w:rPr>
+          <w:highlight w:val="yellow"/>
+        </w:rPr>
+        <w:t>sense (THINK ON THIS)</w:t>
+      </w:r>
+    </w:p>
+    <w:p/>
+    <w:p>
+      <w:r>
+        <w:t>Prediction: Number of laps</w:t>
+      </w:r>
+      <w:r>
+        <w:t xml:space="preserve"> on the tire specified</w:t>
+      </w:r>
+      <w:r>
+        <w:t xml:space="preserve"> into the future</w:t>
       </w:r>
     </w:p>
     <w:p/>
     <w:p/>
     <w:p>
       <w:r>
-        <w:t>Prediction: Number of laps</w:t>
-      </w:r>
-      <w:r>
-        <w:t xml:space="preserve"> on the tire specified</w:t>
-      </w:r>
-      <w:r>
-        <w:t xml:space="preserve"> into the future</w:t>
+        <w:t xml:space="preserve">Factors: </w:t>
       </w:r>
     </w:p>
     <w:p/>
     <w:p>
       <w:r>
-        <w:t xml:space="preserve">Factors: </w:t>
+        <w:t>Car Specific</w:t>
+      </w:r>
+    </w:p>
+    <w:p>
+      <w:r>
+        <w:t>-Individual car behavior</w:t>
+      </w:r>
+    </w:p>
+    <w:p>
+      <w:r>
+        <w:t>-Driver discrepancies</w:t>
       </w:r>
     </w:p>
     <w:p/>
     <w:p>
       <w:r>
-        <w:t>Car Specific</w:t>
-      </w:r>
-    </w:p>
-    <w:p>
-      <w:r>
-        <w:t>-Individual car behavior</w:t>
-      </w:r>
-    </w:p>
-    <w:p>
-      <w:r>
-        <w:t>-Driver discrepancies</w:t>
+        <w:t>Track Specific</w:t>
+      </w:r>
+    </w:p>
+    <w:p>
+      <w:r>
+        <w:t>-Layout</w:t>
+      </w:r>
+    </w:p>
+    <w:p>
+      <w:r>
+        <w:t>-Temperature</w:t>
+      </w:r>
+    </w:p>
+    <w:p>
+      <w:r>
+        <w:t>-Weather</w:t>
+      </w:r>
+    </w:p>
+    <w:p>
+      <w:r>
+        <w:t>-</w:t>
+      </w:r>
+      <w:r>
+        <w:t>Track temperature</w:t>
+      </w:r>
+    </w:p>
+    <w:p>
+      <w:r>
+        <w:t>-Track characteristics</w:t>
+      </w:r>
+      <w:r>
+        <w:t xml:space="preserve"> (Like track ground material)</w:t>
       </w:r>
     </w:p>
     <w:p/>
     <w:p>
       <w:r>
-        <w:t>Track Specific</w:t>
-      </w:r>
-    </w:p>
-    <w:p>
-      <w:r>
-        <w:t>-Layout</w:t>
-      </w:r>
-    </w:p>
-    <w:p>
-      <w:r>
-        <w:t>-Temperature</w:t>
-      </w:r>
-    </w:p>
-    <w:p>
-      <w:r>
-        <w:t>-Weather</w:t>
+        <w:t>Race conditions</w:t>
       </w:r>
     </w:p>
     <w:p>
@@ -119,21 +171,25 @@
         <w:t>-</w:t>
       </w:r>
       <w:r>
-        <w:t>Track temperature</w:t>
-      </w:r>
-    </w:p>
-    <w:p>
-      <w:r>
-        <w:t>-Track characteristics</w:t>
-      </w:r>
-      <w:r>
-        <w:t xml:space="preserve"> (Like track ground material)</w:t>
-      </w:r>
-    </w:p>
-    <w:p/>
-    <w:p>
-      <w:r>
-        <w:t>Race conditions</w:t>
+        <w:t>Tire compound</w:t>
+      </w:r>
+    </w:p>
+    <w:p>
+      <w:r>
+        <w:t>-Tire age</w:t>
+      </w:r>
+    </w:p>
+    <w:p>
+      <w:r>
+        <w:t>-Current tire temperature</w:t>
+      </w:r>
+    </w:p>
+    <w:p>
+      <w:r>
+        <w:t xml:space="preserve">-Tire </w:t>
+      </w:r>
+      <w:r>
+        <w:t>new or scrubbed</w:t>
       </w:r>
     </w:p>
     <w:p>
@@ -141,25 +197,16 @@
         <w:t>-</w:t>
       </w:r>
       <w:r>
-        <w:t>Tire compound</w:t>
-      </w:r>
-    </w:p>
-    <w:p>
-      <w:r>
-        <w:t>-Tire age</w:t>
-      </w:r>
-    </w:p>
-    <w:p>
-      <w:r>
-        <w:t>-Current tire temperature</w:t>
-      </w:r>
-    </w:p>
-    <w:p>
-      <w:r>
-        <w:t xml:space="preserve">-Tire </w:t>
-      </w:r>
-      <w:r>
-        <w:t>new or scrubbed</w:t>
+        <w:t>Fuel load</w:t>
+      </w:r>
+      <w:r>
+        <w:t xml:space="preserve"> (this might just be number of laps</w:t>
+      </w:r>
+      <w:r>
+        <w:t xml:space="preserve"> done</w:t>
+      </w:r>
+      <w:r>
+        <w:t>)</w:t>
       </w:r>
     </w:p>
     <w:p>
@@ -167,32 +214,10 @@
         <w:t>-</w:t>
       </w:r>
       <w:r>
-        <w:t>Fuel load</w:t>
-      </w:r>
-      <w:r>
-        <w:t xml:space="preserve"> (this might just be number of laps</w:t>
-      </w:r>
-      <w:r>
-        <w:t xml:space="preserve"> done</w:t>
-      </w:r>
-      <w:r>
-        <w:t>)</w:t>
-      </w:r>
-    </w:p>
-    <w:p>
-      <w:r>
-        <w:t>-</w:t>
-      </w:r>
-      <w:r>
         <w:t>Year of tire</w:t>
       </w:r>
       <w:r>
         <w:t xml:space="preserve"> (changes each year)</w:t>
-      </w:r>
-    </w:p>
-    <w:p>
-      <w:r>
-        <w:t>-Current break temperature</w:t>
       </w:r>
     </w:p>
     <w:p/>
@@ -204,7 +229,19 @@
     </w:p>
     <w:p>
       <w:r>
-        <w:t>-Car Specific</w:t>
+        <w:t xml:space="preserve">-Car </w:t>
+      </w:r>
+      <w:r>
+        <w:t>(</w:t>
+      </w:r>
+      <w:r>
+        <w:rPr>
+          <w:highlight w:val="yellow"/>
+        </w:rPr>
+        <w:t>INVESTIGATE OTHER WAYS TO GET THIS, REMEMBER NEEDS TO BE TRACK SPECIFIC TOO</w:t>
+      </w:r>
+      <w:r>
+        <w:t>)</w:t>
       </w:r>
     </w:p>
     <w:p>
@@ -212,7 +249,14 @@
         <w:tab/>
       </w:r>
       <w:r>
-        <w:t>Team’s/Driver’s fastest lap in qualifying telemetry</w:t>
+        <w:t xml:space="preserve">Team’s/Driver’s fastest lap in </w:t>
+      </w:r>
+      <w:r>
+        <w:rPr>
+          <w:b/>
+          <w:bCs/>
+        </w:rPr>
+        <w:t>qualifying telemetry</w:t>
       </w:r>
       <w:r>
         <w:t xml:space="preserve"> and time</w:t>
@@ -281,7 +325,15 @@
         <w:t>eed</w:t>
       </w:r>
       <w:r>
-        <w:t xml:space="preserve"> to come outside of fastf1 api)</w:t>
+        <w:t xml:space="preserve"> to come outside of fastf1 </w:t>
+      </w:r>
+      <w:proofErr w:type="spellStart"/>
+      <w:r>
+        <w:t>api</w:t>
+      </w:r>
+      <w:proofErr w:type="spellEnd"/>
+      <w:r>
+        <w:t>)</w:t>
       </w:r>
     </w:p>
     <w:p>

</xml_diff>